<commit_message>
add standartscaler and balance
</commit_message>
<xml_diff>
--- a/lab02/ЛР2 Суханов 406Б.docx
+++ b/lab02/ЛР2 Суханов 406Б.docx
@@ -1077,7 +1077,7 @@
     <w:p>
       <w:pPr>
         <w:pStyle w:val="ListParagraph"/>
-        <w:ind w:hanging="0"/>
+        <w:ind w:left="720" w:hanging="0"/>
         <w:jc w:val="left"/>
         <w:rPr>
           <w:rFonts w:ascii="Times New Roman" w:hAnsi="Times New Roman"/>
@@ -1089,7 +1089,13 @@
         </w:rPr>
       </w:pPr>
       <w:r>
-        <w:rPr/>
+        <w:rPr>
+          <w:rFonts w:ascii="Times New Roman" w:hAnsi="Times New Roman"/>
+          <w:b/>
+          <w:bCs/>
+          <w:sz w:val="32"/>
+          <w:szCs w:val="32"/>
+        </w:rPr>
       </w:r>
     </w:p>
     <w:p>
@@ -1195,7 +1201,14 @@
         </w:rPr>
       </w:pPr>
       <w:r>
-        <w:rPr/>
+        <w:rPr>
+          <w:rFonts w:ascii="Times New Roman" w:hAnsi="Times New Roman"/>
+          <w:b w:val="false"/>
+          <w:bCs w:val="false"/>
+          <w:sz w:val="28"/>
+          <w:szCs w:val="28"/>
+          <w:lang w:val="ru-RU"/>
+        </w:rPr>
       </w:r>
     </w:p>
     <w:p>
@@ -1235,9 +1248,9 @@
       </w:pPr>
       <w:r>
         <w:rPr>
-          <w:b/>
-          <w:bCs/>
-          <w:lang w:val="en-US"/>
+          <w:rFonts w:ascii="Times New Roman" w:hAnsi="Times New Roman"/>
+          <w:sz w:val="28"/>
+          <w:szCs w:val="28"/>
         </w:rPr>
         <w:drawing>
           <wp:anchor behindDoc="0" distT="0" distB="0" distL="0" distR="0" simplePos="0" locked="0" layoutInCell="0" allowOverlap="1" relativeHeight="2">
@@ -1321,157 +1334,162 @@
         </w:rPr>
       </w:pPr>
       <w:r>
-        <w:rPr>
-          <w:rFonts w:ascii="Times New Roman" w:hAnsi="Times New Roman"/>
-          <w:sz w:val="28"/>
-          <w:szCs w:val="28"/>
-          <w:lang w:val="en-US"/>
-        </w:rPr>
-      </w:r>
-    </w:p>
-    <w:p>
-      <w:pPr>
-        <w:pStyle w:val="ListParagraph"/>
-        <w:ind w:left="720" w:hanging="0"/>
-        <w:jc w:val="left"/>
-        <w:rPr>
-          <w:rFonts w:ascii="Times New Roman" w:hAnsi="Times New Roman"/>
-          <w:sz w:val="28"/>
-          <w:szCs w:val="28"/>
-          <w:lang w:val="en-US"/>
-        </w:rPr>
-      </w:pPr>
-      <w:r>
-        <w:rPr>
-          <w:rFonts w:ascii="Times New Roman" w:hAnsi="Times New Roman"/>
-          <w:sz w:val="28"/>
-          <w:szCs w:val="28"/>
-          <w:lang w:val="en-US"/>
-        </w:rPr>
-        <w:t xml:space="preserve">Несмотря на низкую точность, можно заметить, что моя модель имеет высокий recall. Это означает, что когда человек действительно болен ССЗ (сердечно-сосудистым заболеванием), то модель с высокой вероятностью </w:t>
-      </w:r>
-      <w:r>
-        <w:rPr>
-          <w:rFonts w:ascii="Times New Roman" w:hAnsi="Times New Roman"/>
-          <w:sz w:val="28"/>
-          <w:szCs w:val="28"/>
+        <w:rPr/>
+      </w:r>
+    </w:p>
+    <w:p>
+      <w:pPr>
+        <w:pStyle w:val="ListParagraph"/>
+        <w:ind w:left="720" w:hanging="0"/>
+        <w:jc w:val="left"/>
+        <w:rPr>
+          <w:rFonts w:ascii="Times New Roman" w:hAnsi="Times New Roman"/>
+          <w:sz w:val="28"/>
+          <w:szCs w:val="28"/>
+          <w:lang w:val="en-US"/>
+        </w:rPr>
+      </w:pPr>
+      <w:r>
+        <w:rPr>
+          <w:rFonts w:ascii="Times New Roman" w:hAnsi="Times New Roman"/>
+          <w:sz w:val="28"/>
+          <w:szCs w:val="28"/>
+          <w:lang w:val="en-US"/>
+        </w:rPr>
+        <w:t>Несмотря на низкую точность, можно заметить, что модель имеет высокий recall. Это означает, что когда человек действительно болен ССЗ (сердечно-сосудистым заболеванием), то модель это с высокой вероятностью обнаруживает.</w:t>
+      </w:r>
+    </w:p>
+    <w:p>
+      <w:pPr>
+        <w:pStyle w:val="ListParagraph"/>
+        <w:ind w:left="720" w:hanging="0"/>
+        <w:jc w:val="left"/>
+        <w:rPr>
+          <w:rFonts w:ascii="Times New Roman" w:hAnsi="Times New Roman"/>
+          <w:sz w:val="28"/>
+          <w:szCs w:val="28"/>
+          <w:lang w:val="en-US"/>
+        </w:rPr>
+      </w:pPr>
+      <w:r>
+        <w:rPr/>
+      </w:r>
+    </w:p>
+    <w:p>
+      <w:pPr>
+        <w:pStyle w:val="ListParagraph"/>
+        <w:ind w:left="720" w:hanging="0"/>
+        <w:jc w:val="left"/>
+        <w:rPr>
+          <w:rFonts w:ascii="Times New Roman" w:hAnsi="Times New Roman"/>
+          <w:sz w:val="28"/>
+          <w:szCs w:val="28"/>
+          <w:lang w:val="en-US"/>
+        </w:rPr>
+      </w:pPr>
+      <w:r>
+        <w:rPr>
+          <w:rFonts w:ascii="Times New Roman" w:hAnsi="Times New Roman"/>
+          <w:sz w:val="28"/>
+          <w:szCs w:val="28"/>
+          <w:lang w:val="en-US"/>
+        </w:rPr>
+        <w:t>Однако у моделей много ложных срабатываний, о чем нам говорит precision.</w:t>
+      </w:r>
+    </w:p>
+    <w:p>
+      <w:pPr>
+        <w:pStyle w:val="ListParagraph"/>
+        <w:ind w:left="720" w:hanging="0"/>
+        <w:jc w:val="left"/>
+        <w:rPr>
+          <w:rFonts w:ascii="Times New Roman" w:hAnsi="Times New Roman"/>
+          <w:sz w:val="28"/>
+          <w:szCs w:val="28"/>
+          <w:lang w:val="en-US"/>
+        </w:rPr>
+      </w:pPr>
+      <w:r>
+        <w:rPr/>
+      </w:r>
+    </w:p>
+    <w:p>
+      <w:pPr>
+        <w:pStyle w:val="ListParagraph"/>
+        <w:ind w:left="720" w:hanging="0"/>
+        <w:jc w:val="left"/>
+        <w:rPr>
+          <w:rFonts w:ascii="Times New Roman" w:hAnsi="Times New Roman"/>
+          <w:sz w:val="28"/>
+          <w:szCs w:val="28"/>
+          <w:lang w:val="en-US"/>
+        </w:rPr>
+      </w:pPr>
+      <w:r>
+        <w:rPr>
+          <w:rFonts w:ascii="Times New Roman" w:hAnsi="Times New Roman"/>
+          <w:sz w:val="28"/>
+          <w:szCs w:val="28"/>
+          <w:lang w:val="en-US"/>
+        </w:rPr>
+        <w:t>Тем не менее, в нашей задаче важно иметь высокий recall.</w:t>
+      </w:r>
+    </w:p>
+    <w:p>
+      <w:pPr>
+        <w:pStyle w:val="ListParagraph"/>
+        <w:ind w:left="720" w:hanging="0"/>
+        <w:jc w:val="left"/>
+        <w:rPr>
+          <w:rFonts w:ascii="Times New Roman" w:hAnsi="Times New Roman"/>
+          <w:sz w:val="28"/>
+          <w:szCs w:val="28"/>
+          <w:lang w:val="en-US"/>
+        </w:rPr>
+      </w:pPr>
+      <w:r>
+        <w:rPr/>
+      </w:r>
+    </w:p>
+    <w:p>
+      <w:pPr>
+        <w:pStyle w:val="ListParagraph"/>
+        <w:ind w:left="720" w:hanging="0"/>
+        <w:jc w:val="left"/>
+        <w:rPr>
+          <w:rFonts w:ascii="Times New Roman" w:hAnsi="Times New Roman"/>
+          <w:sz w:val="28"/>
+          <w:szCs w:val="28"/>
+          <w:lang w:val="en-US"/>
+        </w:rPr>
+      </w:pPr>
+      <w:r>
+        <w:rPr>
+          <w:rFonts w:ascii="Times New Roman" w:hAnsi="Times New Roman"/>
+          <w:sz w:val="28"/>
+          <w:szCs w:val="28"/>
+          <w:lang w:val="en-US"/>
+        </w:rPr>
+        <w:t xml:space="preserve">Также я заметил что данная модель чувствительна к нормированию данных. </w:t>
+      </w:r>
+    </w:p>
+    <w:p>
+      <w:pPr>
+        <w:pStyle w:val="ListParagraph"/>
+        <w:ind w:left="720" w:hanging="0"/>
+        <w:jc w:val="left"/>
+        <w:rPr>
+          <w:b w:val="false"/>
+          <w:b w:val="false"/>
+          <w:bCs w:val="false"/>
           <w:lang w:val="ru-RU"/>
         </w:rPr>
-        <w:t xml:space="preserve">это </w:t>
-      </w:r>
-      <w:r>
-        <w:rPr>
-          <w:rFonts w:ascii="Times New Roman" w:hAnsi="Times New Roman"/>
-          <w:sz w:val="28"/>
-          <w:szCs w:val="28"/>
-          <w:lang w:val="en-US"/>
-        </w:rPr>
-        <w:t xml:space="preserve">обнаруживает. </w:t>
-      </w:r>
-    </w:p>
-    <w:p>
-      <w:pPr>
-        <w:pStyle w:val="ListParagraph"/>
-        <w:ind w:left="720" w:hanging="0"/>
-        <w:jc w:val="left"/>
-        <w:rPr>
-          <w:rFonts w:ascii="Times New Roman" w:hAnsi="Times New Roman"/>
-          <w:sz w:val="28"/>
-          <w:szCs w:val="28"/>
-          <w:lang w:val="en-US"/>
-        </w:rPr>
-      </w:pPr>
-      <w:r>
-        <w:rPr>
-          <w:rFonts w:ascii="Times New Roman" w:hAnsi="Times New Roman"/>
-          <w:sz w:val="28"/>
-          <w:szCs w:val="28"/>
-          <w:lang w:val="en-US"/>
-        </w:rPr>
-      </w:r>
-    </w:p>
-    <w:p>
-      <w:pPr>
-        <w:pStyle w:val="ListParagraph"/>
-        <w:ind w:left="720" w:hanging="0"/>
-        <w:jc w:val="left"/>
-        <w:rPr>
-          <w:rFonts w:ascii="Times New Roman" w:hAnsi="Times New Roman"/>
-          <w:sz w:val="28"/>
-          <w:szCs w:val="28"/>
-          <w:lang w:val="en-US"/>
-        </w:rPr>
-      </w:pPr>
-      <w:r>
-        <w:rPr>
-          <w:rFonts w:ascii="Times New Roman" w:hAnsi="Times New Roman"/>
-          <w:sz w:val="28"/>
-          <w:szCs w:val="28"/>
-          <w:lang w:val="en-US"/>
-        </w:rPr>
-        <w:t>Однако у моделей много ложных срабатываний, о чем нам говорит precision.</w:t>
-      </w:r>
-    </w:p>
-    <w:p>
-      <w:pPr>
-        <w:pStyle w:val="ListParagraph"/>
-        <w:ind w:left="720" w:hanging="0"/>
-        <w:jc w:val="left"/>
-        <w:rPr>
-          <w:rFonts w:ascii="Times New Roman" w:hAnsi="Times New Roman"/>
-          <w:sz w:val="28"/>
-          <w:szCs w:val="28"/>
-          <w:lang w:val="en-US"/>
-        </w:rPr>
-      </w:pPr>
-      <w:r>
-        <w:rPr>
-          <w:rFonts w:ascii="Times New Roman" w:hAnsi="Times New Roman"/>
-          <w:sz w:val="28"/>
-          <w:szCs w:val="28"/>
-          <w:lang w:val="en-US"/>
-        </w:rPr>
-      </w:r>
-    </w:p>
-    <w:p>
-      <w:pPr>
-        <w:pStyle w:val="ListParagraph"/>
-        <w:ind w:left="720" w:hanging="0"/>
-        <w:jc w:val="left"/>
-        <w:rPr>
-          <w:rFonts w:ascii="Times New Roman" w:hAnsi="Times New Roman"/>
-          <w:sz w:val="28"/>
-          <w:szCs w:val="28"/>
-          <w:lang w:val="en-US"/>
-        </w:rPr>
-      </w:pPr>
-      <w:r>
-        <w:rPr>
-          <w:rFonts w:ascii="Times New Roman" w:hAnsi="Times New Roman"/>
-          <w:sz w:val="28"/>
-          <w:szCs w:val="28"/>
-          <w:lang w:val="en-US"/>
-        </w:rPr>
-        <w:t>Тем не менее, в нашей задаче важно иметь высокий recall.</w:t>
-      </w:r>
-    </w:p>
-    <w:p>
-      <w:pPr>
-        <w:pStyle w:val="ListParagraph"/>
-        <w:ind w:left="720" w:hanging="0"/>
-        <w:jc w:val="left"/>
-        <w:rPr>
-          <w:b w:val="false"/>
+      </w:pPr>
+      <w:r>
+        <w:rPr>
           <w:b w:val="false"/>
           <w:bCs w:val="false"/>
           <w:lang w:val="ru-RU"/>
-        </w:rPr>
-      </w:pPr>
-      <w:r>
-        <w:rPr>
-          <w:rFonts w:ascii="Times New Roman" w:hAnsi="Times New Roman"/>
-          <w:sz w:val="28"/>
-          <w:szCs w:val="28"/>
         </w:rPr>
       </w:r>
     </w:p>
@@ -1535,7 +1553,7 @@
             <wp:positionV relativeFrom="paragraph">
               <wp:posOffset>635</wp:posOffset>
             </wp:positionV>
-            <wp:extent cx="5483225" cy="5195570"/>
+            <wp:extent cx="5483225" cy="5158740"/>
             <wp:effectExtent l="0" t="0" r="0" b="0"/>
             <wp:wrapSquare wrapText="largest"/>
             <wp:docPr id="2" name="Изображение2" descr=""/>
@@ -1560,7 +1578,7 @@
                   <pic:spPr bwMode="auto">
                     <a:xfrm>
                       <a:off x="0" y="0"/>
-                      <a:ext cx="5483225" cy="5195570"/>
+                      <a:ext cx="5483225" cy="5158740"/>
                     </a:xfrm>
                     <a:prstGeom prst="rect">
                       <a:avLst/>
@@ -1616,126 +1634,93 @@
         </w:rPr>
       </w:pPr>
       <w:r>
-        <w:rPr>
-          <w:rFonts w:ascii="Times New Roman" w:hAnsi="Times New Roman"/>
-          <w:b w:val="false"/>
-          <w:bCs w:val="false"/>
-          <w:sz w:val="28"/>
-          <w:szCs w:val="28"/>
-          <w:lang w:val="en-US"/>
-        </w:rPr>
-      </w:r>
-    </w:p>
-    <w:p>
-      <w:pPr>
-        <w:pStyle w:val="ListParagraph"/>
-        <w:ind w:left="720" w:hanging="0"/>
-        <w:jc w:val="left"/>
-        <w:rPr>
-          <w:rFonts w:ascii="Times New Roman" w:hAnsi="Times New Roman"/>
-          <w:b w:val="false"/>
-          <w:b w:val="false"/>
-          <w:bCs w:val="false"/>
-          <w:sz w:val="28"/>
-          <w:szCs w:val="28"/>
-          <w:lang w:val="en-US"/>
-        </w:rPr>
-      </w:pPr>
-      <w:r>
-        <w:rPr>
-          <w:rFonts w:ascii="Times New Roman" w:hAnsi="Times New Roman"/>
-          <w:b w:val="false"/>
-          <w:bCs w:val="false"/>
-          <w:sz w:val="28"/>
-          <w:szCs w:val="28"/>
-          <w:lang w:val="en-US"/>
-        </w:rPr>
-        <w:t>У моделей высокий Accuracy, но это не означает, что они хорошо работают. У них очень много False-Positive срабатываний. О чем нам говорит Recall.</w:t>
-      </w:r>
-    </w:p>
-    <w:p>
-      <w:pPr>
-        <w:pStyle w:val="ListParagraph"/>
-        <w:ind w:left="720" w:hanging="0"/>
-        <w:jc w:val="left"/>
-        <w:rPr>
-          <w:rFonts w:ascii="Times New Roman" w:hAnsi="Times New Roman"/>
-          <w:b w:val="false"/>
-          <w:b w:val="false"/>
-          <w:bCs w:val="false"/>
-          <w:sz w:val="28"/>
-          <w:szCs w:val="28"/>
-          <w:lang w:val="en-US"/>
-        </w:rPr>
-      </w:pPr>
-      <w:r>
-        <w:rPr>
-          <w:rFonts w:ascii="Times New Roman" w:hAnsi="Times New Roman"/>
-          <w:b w:val="false"/>
-          <w:bCs w:val="false"/>
-          <w:sz w:val="28"/>
-          <w:szCs w:val="28"/>
-          <w:lang w:val="en-US"/>
-        </w:rPr>
-      </w:r>
-    </w:p>
-    <w:p>
-      <w:pPr>
-        <w:pStyle w:val="ListParagraph"/>
-        <w:ind w:left="720" w:hanging="0"/>
-        <w:jc w:val="left"/>
-        <w:rPr>
-          <w:rFonts w:ascii="Times New Roman" w:hAnsi="Times New Roman"/>
-          <w:b w:val="false"/>
-          <w:b w:val="false"/>
-          <w:bCs w:val="false"/>
-          <w:sz w:val="28"/>
-          <w:szCs w:val="28"/>
-          <w:lang w:val="en-US"/>
-        </w:rPr>
-      </w:pPr>
-      <w:r>
-        <w:rPr>
-          <w:rFonts w:ascii="Times New Roman" w:hAnsi="Times New Roman"/>
-          <w:b w:val="false"/>
-          <w:bCs w:val="false"/>
-          <w:sz w:val="28"/>
-          <w:szCs w:val="28"/>
-          <w:lang w:val="en-US"/>
-        </w:rPr>
-        <w:t>Поэтому такую модель нельзя использовать в нашем случае.</w:t>
-      </w:r>
-    </w:p>
-    <w:p>
-      <w:pPr>
-        <w:pStyle w:val="ListParagraph"/>
-        <w:ind w:left="720" w:hanging="0"/>
-        <w:jc w:val="left"/>
-        <w:rPr>
-          <w:rFonts w:ascii="Times New Roman" w:hAnsi="Times New Roman"/>
-          <w:b/>
-          <w:b/>
-          <w:bCs/>
-          <w:sz w:val="28"/>
-          <w:szCs w:val="28"/>
-          <w:lang w:val="en-US"/>
-        </w:rPr>
-      </w:pPr>
-      <w:r>
-        <w:rPr>
-          <w:rFonts w:ascii="Times New Roman" w:hAnsi="Times New Roman"/>
-          <w:b/>
-          <w:bCs/>
-          <w:sz w:val="28"/>
-          <w:szCs w:val="28"/>
-          <w:lang w:val="en-US"/>
-        </w:rPr>
-      </w:r>
-    </w:p>
-    <w:p>
-      <w:pPr>
-        <w:pStyle w:val="ListParagraph"/>
-        <w:ind w:hanging="0"/>
+        <w:rPr/>
+      </w:r>
+    </w:p>
+    <w:p>
+      <w:pPr>
+        <w:pStyle w:val="ListParagraph"/>
+        <w:ind w:left="720" w:hanging="0"/>
+        <w:jc w:val="left"/>
+        <w:rPr>
+          <w:rFonts w:ascii="Times New Roman" w:hAnsi="Times New Roman"/>
+          <w:b w:val="false"/>
+          <w:b w:val="false"/>
+          <w:bCs w:val="false"/>
+          <w:sz w:val="28"/>
+          <w:szCs w:val="28"/>
+          <w:lang w:val="en-US"/>
+        </w:rPr>
+      </w:pPr>
+      <w:r>
+        <w:rPr>
+          <w:rFonts w:ascii="Times New Roman" w:hAnsi="Times New Roman"/>
+          <w:b w:val="false"/>
+          <w:bCs w:val="false"/>
+          <w:sz w:val="28"/>
+          <w:szCs w:val="28"/>
+          <w:lang w:val="en-US"/>
+        </w:rPr>
+        <w:t>У модели более хороший recall и precision.</w:t>
+      </w:r>
+    </w:p>
+    <w:p>
+      <w:pPr>
+        <w:pStyle w:val="ListParagraph"/>
+        <w:ind w:left="720" w:hanging="0"/>
+        <w:jc w:val="left"/>
+        <w:rPr>
+          <w:rFonts w:ascii="Times New Roman" w:hAnsi="Times New Roman"/>
+          <w:b w:val="false"/>
+          <w:b w:val="false"/>
+          <w:bCs w:val="false"/>
+          <w:sz w:val="28"/>
+          <w:szCs w:val="28"/>
+          <w:lang w:val="en-US"/>
+        </w:rPr>
+      </w:pPr>
+      <w:r>
+        <w:rPr>
+          <w:rFonts w:ascii="Times New Roman" w:hAnsi="Times New Roman"/>
+          <w:b w:val="false"/>
+          <w:bCs w:val="false"/>
+          <w:sz w:val="28"/>
+          <w:szCs w:val="28"/>
+          <w:lang w:val="en-US"/>
+        </w:rPr>
+        <w:t>Тажке я заметил, что логистическая регрессия чувствительна к нормированию данных и балансу классов.</w:t>
+      </w:r>
+    </w:p>
+    <w:p>
+      <w:pPr>
+        <w:pStyle w:val="ListParagraph"/>
+        <w:ind w:left="720" w:hanging="0"/>
+        <w:jc w:val="left"/>
+        <w:rPr>
+          <w:rFonts w:ascii="Times New Roman" w:hAnsi="Times New Roman"/>
+          <w:b/>
+          <w:b/>
+          <w:bCs/>
+          <w:sz w:val="28"/>
+          <w:szCs w:val="28"/>
+          <w:lang w:val="en-US"/>
+        </w:rPr>
+      </w:pPr>
+      <w:r>
+        <w:rPr>
+          <w:rFonts w:ascii="Times New Roman" w:hAnsi="Times New Roman"/>
+          <w:b/>
+          <w:bCs/>
+          <w:sz w:val="28"/>
+          <w:szCs w:val="28"/>
+          <w:lang w:val="en-US"/>
+        </w:rPr>
+      </w:r>
+    </w:p>
+    <w:p>
+      <w:pPr>
+        <w:pStyle w:val="ListParagraph"/>
+        <w:ind w:left="720" w:hanging="0"/>
         <w:jc w:val="left"/>
         <w:rPr>
           <w:rFonts w:ascii="Times New Roman" w:hAnsi="Times New Roman"/>
@@ -1765,7 +1750,7 @@
     <w:p>
       <w:pPr>
         <w:pStyle w:val="ListParagraph"/>
-        <w:ind w:hanging="0"/>
+        <w:ind w:left="720" w:hanging="0"/>
         <w:jc w:val="left"/>
         <w:rPr>
           <w:rFonts w:ascii="Times New Roman" w:hAnsi="Times New Roman"/>
@@ -1885,61 +1870,85 @@
           <w:szCs w:val="28"/>
           <w:lang w:val="en-US"/>
         </w:rPr>
-        <w:t xml:space="preserve">SVN дает </w:t>
-      </w:r>
-      <w:r>
-        <w:rPr>
-          <w:rFonts w:ascii="Times New Roman" w:hAnsi="Times New Roman"/>
-          <w:b w:val="false"/>
-          <w:bCs w:val="false"/>
-          <w:sz w:val="28"/>
-          <w:szCs w:val="28"/>
-          <w:lang w:val="ru-RU"/>
-        </w:rPr>
-        <w:t xml:space="preserve">более лучший </w:t>
-      </w:r>
-      <w:r>
-        <w:rPr>
-          <w:rFonts w:ascii="Times New Roman" w:hAnsi="Times New Roman"/>
-          <w:b w:val="false"/>
-          <w:bCs w:val="false"/>
-          <w:sz w:val="28"/>
-          <w:szCs w:val="28"/>
-          <w:lang w:val="en-US"/>
-        </w:rPr>
-        <w:t>результат, чем логистическая регрессия. Тем не менее, recall все равно низкий.</w:t>
-      </w:r>
-    </w:p>
-    <w:p>
-      <w:pPr>
-        <w:pStyle w:val="ListParagraph"/>
-        <w:ind w:left="720" w:hanging="0"/>
-        <w:jc w:val="left"/>
-        <w:rPr>
-          <w:rFonts w:ascii="Times New Roman" w:hAnsi="Times New Roman"/>
-          <w:b/>
-          <w:b/>
-          <w:bCs/>
-          <w:sz w:val="28"/>
-          <w:szCs w:val="28"/>
-          <w:lang w:val="en-US"/>
-        </w:rPr>
-      </w:pPr>
-      <w:r>
-        <w:rPr>
-          <w:rFonts w:ascii="Times New Roman" w:hAnsi="Times New Roman"/>
-          <w:b/>
-          <w:bCs/>
-          <w:sz w:val="28"/>
-          <w:szCs w:val="28"/>
-          <w:lang w:val="en-US"/>
-        </w:rPr>
-      </w:r>
-    </w:p>
-    <w:p>
-      <w:pPr>
-        <w:pStyle w:val="ListParagraph"/>
-        <w:ind w:hanging="0"/>
+        <w:t>SVN имеет хороший recall, но и также высокий precision.</w:t>
+      </w:r>
+    </w:p>
+    <w:p>
+      <w:pPr>
+        <w:pStyle w:val="ListParagraph"/>
+        <w:ind w:left="720" w:hanging="0"/>
+        <w:jc w:val="left"/>
+        <w:rPr>
+          <w:rFonts w:ascii="Times New Roman" w:hAnsi="Times New Roman"/>
+          <w:b w:val="false"/>
+          <w:b w:val="false"/>
+          <w:bCs w:val="false"/>
+          <w:sz w:val="28"/>
+          <w:szCs w:val="28"/>
+          <w:lang w:val="en-US"/>
+        </w:rPr>
+      </w:pPr>
+      <w:r>
+        <w:rPr/>
+      </w:r>
+    </w:p>
+    <w:p>
+      <w:pPr>
+        <w:pStyle w:val="ListParagraph"/>
+        <w:ind w:left="720" w:hanging="0"/>
+        <w:jc w:val="left"/>
+        <w:rPr>
+          <w:rFonts w:ascii="Times New Roman" w:hAnsi="Times New Roman"/>
+          <w:b w:val="false"/>
+          <w:b w:val="false"/>
+          <w:bCs w:val="false"/>
+          <w:sz w:val="28"/>
+          <w:szCs w:val="28"/>
+          <w:lang w:val="en-US"/>
+        </w:rPr>
+      </w:pPr>
+      <w:r>
+        <w:rPr>
+          <w:rFonts w:ascii="Times New Roman" w:hAnsi="Times New Roman"/>
+          <w:b w:val="false"/>
+          <w:bCs w:val="false"/>
+          <w:sz w:val="28"/>
+          <w:szCs w:val="28"/>
+          <w:lang w:val="en-US"/>
+        </w:rPr>
+        <w:t>Модель чувствительна к нормированию и балансу классов.</w:t>
+      </w:r>
+    </w:p>
+    <w:p>
+      <w:pPr>
+        <w:pStyle w:val="ListParagraph"/>
+        <w:ind w:left="720" w:hanging="0"/>
+        <w:jc w:val="left"/>
+        <w:rPr>
+          <w:rFonts w:ascii="Times New Roman" w:hAnsi="Times New Roman"/>
+          <w:b/>
+          <w:b/>
+          <w:bCs/>
+          <w:sz w:val="28"/>
+          <w:szCs w:val="28"/>
+          <w:lang w:val="en-US"/>
+        </w:rPr>
+      </w:pPr>
+      <w:r>
+        <w:rPr>
+          <w:rFonts w:ascii="Times New Roman" w:hAnsi="Times New Roman"/>
+          <w:b/>
+          <w:bCs/>
+          <w:sz w:val="28"/>
+          <w:szCs w:val="28"/>
+          <w:lang w:val="en-US"/>
+        </w:rPr>
+      </w:r>
+    </w:p>
+    <w:p>
+      <w:pPr>
+        <w:pStyle w:val="ListParagraph"/>
+        <w:ind w:left="720" w:hanging="0"/>
         <w:jc w:val="left"/>
         <w:rPr>
           <w:rFonts w:ascii="Times New Roman" w:hAnsi="Times New Roman"/>
@@ -1968,7 +1977,7 @@
     <w:p>
       <w:pPr>
         <w:pStyle w:val="ListParagraph"/>
-        <w:ind w:hanging="0"/>
+        <w:ind w:left="720" w:hanging="0"/>
         <w:jc w:val="left"/>
         <w:rPr>
           <w:rFonts w:ascii="Times New Roman" w:hAnsi="Times New Roman"/>
@@ -2088,57 +2097,34 @@
           <w:szCs w:val="28"/>
           <w:lang w:val="ru-RU"/>
         </w:rPr>
-        <w:t xml:space="preserve">Результаты сравнимы с </w:t>
-      </w:r>
-      <w:r>
-        <w:rPr>
-          <w:rFonts w:eastAsia="Calibri" w:cs="" w:ascii="Times New Roman" w:hAnsi="Times New Roman" w:cstheme="minorBidi" w:eastAsiaTheme="minorHAnsi"/>
-          <w:b w:val="false"/>
-          <w:bCs w:val="false"/>
-          <w:color w:val="auto"/>
-          <w:kern w:val="0"/>
-          <w:sz w:val="28"/>
-          <w:szCs w:val="28"/>
-          <w:lang w:val="ru-RU" w:eastAsia="en-US" w:bidi="ar-SA"/>
-        </w:rPr>
-        <w:t>логистической</w:t>
-      </w:r>
-      <w:r>
-        <w:rPr>
-          <w:rFonts w:ascii="Times New Roman" w:hAnsi="Times New Roman"/>
+        <w:t>Модель не очень чувстительна к нормировнию данных.</w:t>
+      </w:r>
+    </w:p>
+    <w:p>
+      <w:pPr>
+        <w:pStyle w:val="ListParagraph"/>
+        <w:ind w:left="720" w:hanging="0"/>
+        <w:jc w:val="left"/>
+        <w:rPr>
+          <w:rFonts w:ascii="Times New Roman" w:hAnsi="Times New Roman"/>
+          <w:b w:val="false"/>
           <w:b w:val="false"/>
           <w:bCs w:val="false"/>
           <w:sz w:val="28"/>
           <w:szCs w:val="28"/>
           <w:lang w:val="ru-RU"/>
         </w:rPr>
-        <w:t xml:space="preserve"> регрессией.</w:t>
-      </w:r>
-    </w:p>
-    <w:p>
-      <w:pPr>
-        <w:pStyle w:val="ListParagraph"/>
-        <w:ind w:hanging="0"/>
-        <w:jc w:val="left"/>
-        <w:rPr>
-          <w:rFonts w:ascii="Times New Roman" w:hAnsi="Times New Roman"/>
-          <w:b/>
-          <w:b/>
-          <w:bCs/>
-          <w:sz w:val="28"/>
-          <w:szCs w:val="28"/>
-          <w:lang w:val="en-US"/>
-        </w:rPr>
-      </w:pPr>
-      <w:r>
-        <w:rPr>
-          <w:rFonts w:ascii="Times New Roman" w:hAnsi="Times New Roman"/>
-          <w:b/>
-          <w:bCs/>
-          <w:sz w:val="28"/>
-          <w:szCs w:val="28"/>
-          <w:lang w:val="en-US"/>
-        </w:rPr>
+      </w:pPr>
+      <w:r>
+        <w:rPr>
+          <w:rFonts w:ascii="Times New Roman" w:hAnsi="Times New Roman"/>
+          <w:b w:val="false"/>
+          <w:bCs w:val="false"/>
+          <w:sz w:val="28"/>
+          <w:szCs w:val="28"/>
+          <w:lang w:val="ru-RU"/>
+        </w:rPr>
+        <w:t>Показала более лучшие метрики на сбалансированных данных.</w:t>
       </w:r>
       <w:r>
         <w:br w:type="page"/>
@@ -2147,7 +2133,7 @@
     <w:p>
       <w:pPr>
         <w:pStyle w:val="ListParagraph"/>
-        <w:ind w:hanging="0"/>
+        <w:ind w:left="720" w:hanging="0"/>
         <w:jc w:val="left"/>
         <w:rPr>
           <w:rFonts w:ascii="Times New Roman" w:hAnsi="Times New Roman"/>
@@ -2179,15 +2165,16 @@
         <w:jc w:val="left"/>
         <w:rPr>
           <w:rFonts w:ascii="Times New Roman" w:hAnsi="Times New Roman"/>
-          <w:b w:val="false"/>
-          <w:b w:val="false"/>
-          <w:bCs w:val="false"/>
-          <w:sz w:val="28"/>
-          <w:szCs w:val="28"/>
-          <w:lang w:val="ru-RU"/>
-        </w:rPr>
-      </w:pPr>
-      <w:r>
+          <w:b/>
+          <w:b/>
+          <w:bCs/>
+          <w:sz w:val="28"/>
+          <w:szCs w:val="28"/>
+          <w:lang w:val="en-US"/>
+        </w:rPr>
+      </w:pPr>
+      <w:r>
+        <w:rPr/>
         <w:drawing>
           <wp:anchor behindDoc="0" distT="0" distB="0" distL="0" distR="0" simplePos="0" locked="0" layoutInCell="0" allowOverlap="1" relativeHeight="6">
             <wp:simplePos x="0" y="0"/>
@@ -2197,7 +2184,7 @@
             <wp:positionV relativeFrom="paragraph">
               <wp:posOffset>635</wp:posOffset>
             </wp:positionV>
-            <wp:extent cx="5483225" cy="5195570"/>
+            <wp:extent cx="5483225" cy="5158740"/>
             <wp:effectExtent l="0" t="0" r="0" b="0"/>
             <wp:wrapSquare wrapText="largest"/>
             <wp:docPr id="5" name="Изображение5" descr=""/>
@@ -2222,7 +2209,7 @@
                   <pic:spPr bwMode="auto">
                     <a:xfrm>
                       <a:off x="0" y="0"/>
-                      <a:ext cx="5483225" cy="5195570"/>
+                      <a:ext cx="5483225" cy="5158740"/>
                     </a:xfrm>
                     <a:prstGeom prst="rect">
                       <a:avLst/>
@@ -2234,28 +2221,22 @@
           </wp:anchor>
         </w:drawing>
       </w:r>
-      <w:r>
-        <w:rPr>
-          <w:rFonts w:ascii="Times New Roman" w:hAnsi="Times New Roman"/>
+    </w:p>
+    <w:p>
+      <w:pPr>
+        <w:pStyle w:val="ListParagraph"/>
+        <w:ind w:left="720" w:hanging="0"/>
+        <w:jc w:val="left"/>
+        <w:rPr>
+          <w:rFonts w:ascii="Times New Roman" w:hAnsi="Times New Roman"/>
+          <w:b w:val="false"/>
           <w:b w:val="false"/>
           <w:bCs w:val="false"/>
           <w:sz w:val="28"/>
           <w:szCs w:val="28"/>
           <w:lang w:val="ru-RU"/>
         </w:rPr>
-        <w:t xml:space="preserve">Данная модель дает хороший </w:t>
-      </w:r>
-      <w:r>
-        <w:rPr>
-          <w:rFonts w:ascii="Times New Roman" w:hAnsi="Times New Roman"/>
-          <w:b w:val="false"/>
-          <w:bCs w:val="false"/>
-          <w:sz w:val="28"/>
-          <w:szCs w:val="28"/>
-          <w:lang w:val="en-US"/>
-        </w:rPr>
-        <w:t xml:space="preserve">recall, </w:t>
-      </w:r>
+      </w:pPr>
       <w:r>
         <w:rPr>
           <w:rFonts w:ascii="Times New Roman" w:hAnsi="Times New Roman"/>
@@ -2265,90 +2246,1104 @@
           <w:szCs w:val="28"/>
           <w:lang w:val="ru-RU"/>
         </w:rPr>
-        <w:t xml:space="preserve">и, в отличии от линейной регрессии, дает меньше </w:t>
-      </w:r>
-      <w:r>
-        <w:rPr>
-          <w:rFonts w:ascii="Times New Roman" w:hAnsi="Times New Roman"/>
-          <w:b w:val="false"/>
-          <w:bCs w:val="false"/>
-          <w:sz w:val="28"/>
-          <w:szCs w:val="28"/>
-          <w:lang w:val="en-US"/>
-        </w:rPr>
-        <w:t xml:space="preserve">False-Negative </w:t>
-      </w:r>
-      <w:r>
-        <w:rPr>
-          <w:rFonts w:ascii="Times New Roman" w:hAnsi="Times New Roman"/>
+        <w:t>Naive Bayes имеет невысокий recall.</w:t>
+      </w:r>
+    </w:p>
+    <w:p>
+      <w:pPr>
+        <w:pStyle w:val="ListParagraph"/>
+        <w:ind w:left="720" w:hanging="0"/>
+        <w:jc w:val="left"/>
+        <w:rPr>
+          <w:rFonts w:ascii="Times New Roman" w:hAnsi="Times New Roman"/>
+          <w:b w:val="false"/>
           <w:b w:val="false"/>
           <w:bCs w:val="false"/>
           <w:sz w:val="28"/>
           <w:szCs w:val="28"/>
           <w:lang w:val="ru-RU"/>
         </w:rPr>
-        <w:t>ответов.</w:t>
-      </w:r>
-    </w:p>
-    <w:p>
-      <w:pPr>
-        <w:pStyle w:val="ListParagraph"/>
-        <w:ind w:left="720" w:hanging="0"/>
-        <w:jc w:val="left"/>
-        <w:rPr>
-          <w:rFonts w:ascii="Times New Roman" w:hAnsi="Times New Roman"/>
-          <w:b w:val="false"/>
+      </w:pPr>
+      <w:r>
+        <w:rPr>
+          <w:rFonts w:ascii="Times New Roman" w:hAnsi="Times New Roman"/>
           <w:b w:val="false"/>
           <w:bCs w:val="false"/>
           <w:sz w:val="28"/>
           <w:szCs w:val="28"/>
           <w:lang w:val="ru-RU"/>
         </w:rPr>
-      </w:pPr>
-      <w:r>
-        <w:rPr>
-          <w:rFonts w:ascii="Times New Roman" w:hAnsi="Times New Roman"/>
+        <w:t>Показала более лучшие результаты на нормированных и сбалансированных данных.</w:t>
+      </w:r>
+    </w:p>
+    <w:p>
+      <w:pPr>
+        <w:pStyle w:val="ListParagraph"/>
+        <w:ind w:left="720" w:hanging="0"/>
+        <w:jc w:val="left"/>
+        <w:rPr>
+          <w:rFonts w:ascii="Times New Roman" w:hAnsi="Times New Roman"/>
+          <w:b w:val="false"/>
           <w:b w:val="false"/>
           <w:bCs w:val="false"/>
           <w:sz w:val="28"/>
           <w:szCs w:val="28"/>
           <w:lang w:val="ru-RU"/>
         </w:rPr>
-      </w:r>
-    </w:p>
-    <w:p>
-      <w:pPr>
-        <w:pStyle w:val="ListParagraph"/>
-        <w:ind w:left="720" w:hanging="0"/>
-        <w:jc w:val="left"/>
-        <w:rPr>
-          <w:rFonts w:ascii="Times New Roman" w:hAnsi="Times New Roman"/>
-          <w:b w:val="false"/>
+      </w:pPr>
+      <w:r>
+        <w:rPr>
+          <w:rFonts w:ascii="Times New Roman" w:hAnsi="Times New Roman"/>
           <w:b w:val="false"/>
           <w:bCs w:val="false"/>
           <w:sz w:val="28"/>
           <w:szCs w:val="28"/>
           <w:lang w:val="ru-RU"/>
         </w:rPr>
-      </w:pPr>
-      <w:r>
-        <w:rPr>
-          <w:rFonts w:ascii="Times New Roman" w:hAnsi="Times New Roman"/>
+      </w:r>
+    </w:p>
+    <w:p>
+      <w:pPr>
+        <w:pStyle w:val="ListParagraph"/>
+        <w:ind w:left="720" w:hanging="0"/>
+        <w:jc w:val="left"/>
+        <w:rPr>
+          <w:rFonts w:ascii="Times New Roman" w:hAnsi="Times New Roman"/>
+          <w:b w:val="false"/>
           <w:b w:val="false"/>
           <w:bCs w:val="false"/>
           <w:sz w:val="28"/>
           <w:szCs w:val="28"/>
           <w:lang w:val="ru-RU"/>
         </w:rPr>
+      </w:pPr>
+      <w:r>
+        <w:rPr>
+          <w:rFonts w:ascii="Times New Roman" w:hAnsi="Times New Roman"/>
+          <w:b w:val="false"/>
+          <w:bCs w:val="false"/>
+          <w:sz w:val="28"/>
+          <w:szCs w:val="28"/>
+          <w:lang w:val="ru-RU"/>
+        </w:rPr>
       </w:r>
       <w:r>
         <w:br w:type="page"/>
       </w:r>
     </w:p>
+    <w:tbl>
+      <w:tblPr>
+        <w:tblW w:w="9355" w:type="dxa"/>
+        <w:jc w:val="left"/>
+        <w:tblInd w:w="0" w:type="dxa"/>
+        <w:tblLayout w:type="fixed"/>
+        <w:tblCellMar>
+          <w:top w:w="0" w:type="dxa"/>
+          <w:left w:w="0" w:type="dxa"/>
+          <w:bottom w:w="0" w:type="dxa"/>
+          <w:right w:w="0" w:type="dxa"/>
+        </w:tblCellMar>
+      </w:tblPr>
+      <w:tblGrid>
+        <w:gridCol w:w="1559"/>
+        <w:gridCol w:w="1559"/>
+        <w:gridCol w:w="1559"/>
+        <w:gridCol w:w="1559"/>
+        <w:gridCol w:w="1559"/>
+        <w:gridCol w:w="1560"/>
+      </w:tblGrid>
+      <w:tr>
+        <w:trPr/>
+        <w:tc>
+          <w:tcPr>
+            <w:tcW w:w="1559" w:type="dxa"/>
+            <w:tcBorders/>
+          </w:tcPr>
+          <w:p>
+            <w:pPr>
+              <w:pStyle w:val="Style20"/>
+              <w:pageBreakBefore/>
+              <w:widowControl w:val="false"/>
+              <w:suppressLineNumbers/>
+              <w:spacing w:before="0" w:after="160"/>
+              <w:rPr/>
+            </w:pPr>
+            <w:r>
+              <w:rPr/>
+            </w:r>
+          </w:p>
+        </w:tc>
+        <w:tc>
+          <w:tcPr>
+            <w:tcW w:w="1559" w:type="dxa"/>
+            <w:tcBorders/>
+          </w:tcPr>
+          <w:p>
+            <w:pPr>
+              <w:pStyle w:val="Style20"/>
+              <w:spacing w:before="0" w:after="160"/>
+              <w:rPr>
+                <w:lang w:val="en-US"/>
+              </w:rPr>
+            </w:pPr>
+            <w:r>
+              <w:rPr>
+                <w:lang w:val="en-US"/>
+              </w:rPr>
+              <w:t>Linear Regression</w:t>
+            </w:r>
+          </w:p>
+        </w:tc>
+        <w:tc>
+          <w:tcPr>
+            <w:tcW w:w="1559" w:type="dxa"/>
+            <w:tcBorders/>
+          </w:tcPr>
+          <w:p>
+            <w:pPr>
+              <w:pStyle w:val="Style20"/>
+              <w:spacing w:before="0" w:after="160"/>
+              <w:rPr>
+                <w:lang w:val="en-US"/>
+              </w:rPr>
+            </w:pPr>
+            <w:r>
+              <w:rPr>
+                <w:lang w:val="en-US"/>
+              </w:rPr>
+              <w:t>Logistic Regression</w:t>
+            </w:r>
+          </w:p>
+        </w:tc>
+        <w:tc>
+          <w:tcPr>
+            <w:tcW w:w="1559" w:type="dxa"/>
+            <w:tcBorders/>
+          </w:tcPr>
+          <w:p>
+            <w:pPr>
+              <w:pStyle w:val="Style20"/>
+              <w:spacing w:before="0" w:after="160"/>
+              <w:rPr>
+                <w:lang w:val="en-US"/>
+              </w:rPr>
+            </w:pPr>
+            <w:r>
+              <w:rPr>
+                <w:lang w:val="en-US"/>
+              </w:rPr>
+              <w:t>SVN</w:t>
+            </w:r>
+          </w:p>
+        </w:tc>
+        <w:tc>
+          <w:tcPr>
+            <w:tcW w:w="1559" w:type="dxa"/>
+            <w:tcBorders/>
+          </w:tcPr>
+          <w:p>
+            <w:pPr>
+              <w:pStyle w:val="Style20"/>
+              <w:spacing w:before="0" w:after="160"/>
+              <w:rPr>
+                <w:lang w:val="en-US"/>
+              </w:rPr>
+            </w:pPr>
+            <w:r>
+              <w:rPr>
+                <w:lang w:val="en-US"/>
+              </w:rPr>
+              <w:t>KNN</w:t>
+            </w:r>
+          </w:p>
+        </w:tc>
+        <w:tc>
+          <w:tcPr>
+            <w:tcW w:w="1560" w:type="dxa"/>
+            <w:tcBorders/>
+          </w:tcPr>
+          <w:p>
+            <w:pPr>
+              <w:pStyle w:val="Style20"/>
+              <w:spacing w:before="0" w:after="160"/>
+              <w:rPr>
+                <w:lang w:val="en-US"/>
+              </w:rPr>
+            </w:pPr>
+            <w:r>
+              <w:rPr>
+                <w:lang w:val="en-US"/>
+              </w:rPr>
+              <w:t>Naive Bayes</w:t>
+            </w:r>
+          </w:p>
+        </w:tc>
+      </w:tr>
+      <w:tr>
+        <w:trPr/>
+        <w:tc>
+          <w:tcPr>
+            <w:tcW w:w="1559" w:type="dxa"/>
+            <w:tcBorders/>
+          </w:tcPr>
+          <w:p>
+            <w:pPr>
+              <w:pStyle w:val="Style20"/>
+              <w:spacing w:before="0" w:after="160"/>
+              <w:rPr>
+                <w:lang w:val="en-US"/>
+              </w:rPr>
+            </w:pPr>
+            <w:r>
+              <w:rPr>
+                <w:lang w:val="en-US"/>
+              </w:rPr>
+              <w:t>Accuracy</w:t>
+            </w:r>
+          </w:p>
+        </w:tc>
+        <w:tc>
+          <w:tcPr>
+            <w:tcW w:w="1559" w:type="dxa"/>
+            <w:tcBorders/>
+          </w:tcPr>
+          <w:p>
+            <w:pPr>
+              <w:pStyle w:val="Style20"/>
+              <w:spacing w:before="0" w:after="160"/>
+              <w:rPr>
+                <w:lang w:val="en-US"/>
+              </w:rPr>
+            </w:pPr>
+            <w:r>
+              <w:rPr>
+                <w:lang w:val="en-US"/>
+              </w:rPr>
+              <w:t>0.65</w:t>
+            </w:r>
+          </w:p>
+        </w:tc>
+        <w:tc>
+          <w:tcPr>
+            <w:tcW w:w="1559" w:type="dxa"/>
+            <w:tcBorders/>
+          </w:tcPr>
+          <w:p>
+            <w:pPr>
+              <w:pStyle w:val="Style20"/>
+              <w:spacing w:before="0" w:after="160"/>
+              <w:rPr>
+                <w:lang w:val="en-US"/>
+              </w:rPr>
+            </w:pPr>
+            <w:r>
+              <w:rPr>
+                <w:lang w:val="en-US"/>
+              </w:rPr>
+              <w:t>0.73</w:t>
+            </w:r>
+          </w:p>
+        </w:tc>
+        <w:tc>
+          <w:tcPr>
+            <w:tcW w:w="1559" w:type="dxa"/>
+            <w:tcBorders/>
+          </w:tcPr>
+          <w:p>
+            <w:pPr>
+              <w:pStyle w:val="Style20"/>
+              <w:spacing w:before="0" w:after="160"/>
+              <w:rPr>
+                <w:lang w:val="en-US"/>
+              </w:rPr>
+            </w:pPr>
+            <w:r>
+              <w:rPr>
+                <w:lang w:val="en-US"/>
+              </w:rPr>
+              <w:t>0.71</w:t>
+            </w:r>
+          </w:p>
+        </w:tc>
+        <w:tc>
+          <w:tcPr>
+            <w:tcW w:w="1559" w:type="dxa"/>
+            <w:tcBorders/>
+          </w:tcPr>
+          <w:p>
+            <w:pPr>
+              <w:pStyle w:val="Style20"/>
+              <w:spacing w:before="0" w:after="160"/>
+              <w:rPr>
+                <w:lang w:val="en-US"/>
+              </w:rPr>
+            </w:pPr>
+            <w:r>
+              <w:rPr>
+                <w:lang w:val="en-US"/>
+              </w:rPr>
+              <w:t>0.72</w:t>
+            </w:r>
+          </w:p>
+        </w:tc>
+        <w:tc>
+          <w:tcPr>
+            <w:tcW w:w="1560" w:type="dxa"/>
+            <w:tcBorders/>
+          </w:tcPr>
+          <w:p>
+            <w:pPr>
+              <w:pStyle w:val="Style20"/>
+              <w:spacing w:before="0" w:after="160"/>
+              <w:rPr>
+                <w:lang w:val="en-US"/>
+              </w:rPr>
+            </w:pPr>
+            <w:r>
+              <w:rPr>
+                <w:lang w:val="en-US"/>
+              </w:rPr>
+              <w:t>0.78</w:t>
+            </w:r>
+          </w:p>
+        </w:tc>
+      </w:tr>
+      <w:tr>
+        <w:trPr/>
+        <w:tc>
+          <w:tcPr>
+            <w:tcW w:w="1559" w:type="dxa"/>
+            <w:tcBorders/>
+          </w:tcPr>
+          <w:p>
+            <w:pPr>
+              <w:pStyle w:val="Style20"/>
+              <w:spacing w:before="0" w:after="160"/>
+              <w:rPr>
+                <w:lang w:val="en-US"/>
+              </w:rPr>
+            </w:pPr>
+            <w:r>
+              <w:rPr>
+                <w:lang w:val="en-US"/>
+              </w:rPr>
+              <w:t>Recall</w:t>
+            </w:r>
+          </w:p>
+        </w:tc>
+        <w:tc>
+          <w:tcPr>
+            <w:tcW w:w="1559" w:type="dxa"/>
+            <w:tcBorders/>
+          </w:tcPr>
+          <w:p>
+            <w:pPr>
+              <w:pStyle w:val="Style20"/>
+              <w:spacing w:before="0" w:after="160"/>
+              <w:rPr>
+                <w:lang w:val="en-US"/>
+              </w:rPr>
+            </w:pPr>
+            <w:r>
+              <w:rPr>
+                <w:lang w:val="en-US"/>
+              </w:rPr>
+              <w:t>0.</w:t>
+            </w:r>
+            <w:r>
+              <w:rPr>
+                <w:lang w:val="en-US"/>
+              </w:rPr>
+              <w:t>87</w:t>
+            </w:r>
+          </w:p>
+        </w:tc>
+        <w:tc>
+          <w:tcPr>
+            <w:tcW w:w="1559" w:type="dxa"/>
+            <w:tcBorders/>
+          </w:tcPr>
+          <w:p>
+            <w:pPr>
+              <w:pStyle w:val="Style20"/>
+              <w:spacing w:before="0" w:after="160"/>
+              <w:rPr>
+                <w:lang w:val="ru-RU"/>
+              </w:rPr>
+            </w:pPr>
+            <w:r>
+              <w:rPr>
+                <w:lang w:val="ru-RU"/>
+              </w:rPr>
+              <w:t>0.</w:t>
+            </w:r>
+            <w:r>
+              <w:rPr>
+                <w:lang w:val="ru-RU"/>
+              </w:rPr>
+              <w:t>78</w:t>
+            </w:r>
+          </w:p>
+        </w:tc>
+        <w:tc>
+          <w:tcPr>
+            <w:tcW w:w="1559" w:type="dxa"/>
+            <w:tcBorders/>
+          </w:tcPr>
+          <w:p>
+            <w:pPr>
+              <w:pStyle w:val="Style20"/>
+              <w:spacing w:before="0" w:after="160"/>
+              <w:rPr>
+                <w:lang w:val="en-US"/>
+              </w:rPr>
+            </w:pPr>
+            <w:r>
+              <w:rPr>
+                <w:lang w:val="en-US"/>
+              </w:rPr>
+              <w:t>0.</w:t>
+            </w:r>
+            <w:r>
+              <w:rPr>
+                <w:lang w:val="en-US"/>
+              </w:rPr>
+              <w:t>80</w:t>
+            </w:r>
+          </w:p>
+        </w:tc>
+        <w:tc>
+          <w:tcPr>
+            <w:tcW w:w="1559" w:type="dxa"/>
+            <w:tcBorders/>
+          </w:tcPr>
+          <w:p>
+            <w:pPr>
+              <w:pStyle w:val="Style20"/>
+              <w:spacing w:before="0" w:after="160"/>
+              <w:rPr>
+                <w:lang w:val="en-US"/>
+              </w:rPr>
+            </w:pPr>
+            <w:r>
+              <w:rPr>
+                <w:lang w:val="en-US"/>
+              </w:rPr>
+              <w:t>0.75</w:t>
+            </w:r>
+          </w:p>
+        </w:tc>
+        <w:tc>
+          <w:tcPr>
+            <w:tcW w:w="1560" w:type="dxa"/>
+            <w:tcBorders/>
+          </w:tcPr>
+          <w:p>
+            <w:pPr>
+              <w:pStyle w:val="Style20"/>
+              <w:spacing w:before="0" w:after="160"/>
+              <w:rPr>
+                <w:lang w:val="en-US"/>
+              </w:rPr>
+            </w:pPr>
+            <w:r>
+              <w:rPr>
+                <w:lang w:val="en-US"/>
+              </w:rPr>
+              <w:t>0.61</w:t>
+            </w:r>
+          </w:p>
+        </w:tc>
+      </w:tr>
+      <w:tr>
+        <w:trPr/>
+        <w:tc>
+          <w:tcPr>
+            <w:tcW w:w="1559" w:type="dxa"/>
+            <w:tcBorders/>
+          </w:tcPr>
+          <w:p>
+            <w:pPr>
+              <w:pStyle w:val="Style20"/>
+              <w:spacing w:before="0" w:after="160"/>
+              <w:rPr>
+                <w:lang w:val="en-US"/>
+              </w:rPr>
+            </w:pPr>
+            <w:r>
+              <w:rPr>
+                <w:lang w:val="en-US"/>
+              </w:rPr>
+              <w:t>Precision</w:t>
+            </w:r>
+          </w:p>
+        </w:tc>
+        <w:tc>
+          <w:tcPr>
+            <w:tcW w:w="1559" w:type="dxa"/>
+            <w:tcBorders/>
+          </w:tcPr>
+          <w:p>
+            <w:pPr>
+              <w:pStyle w:val="Style20"/>
+              <w:spacing w:before="0" w:after="160"/>
+              <w:rPr>
+                <w:lang w:val="en-US"/>
+              </w:rPr>
+            </w:pPr>
+            <w:r>
+              <w:rPr>
+                <w:lang w:val="en-US"/>
+              </w:rPr>
+              <w:t>0.</w:t>
+            </w:r>
+            <w:r>
+              <w:rPr>
+                <w:lang w:val="en-US"/>
+              </w:rPr>
+              <w:t>22</w:t>
+            </w:r>
+          </w:p>
+        </w:tc>
+        <w:tc>
+          <w:tcPr>
+            <w:tcW w:w="1559" w:type="dxa"/>
+            <w:tcBorders/>
+          </w:tcPr>
+          <w:p>
+            <w:pPr>
+              <w:pStyle w:val="Style20"/>
+              <w:spacing w:before="0" w:after="160"/>
+              <w:rPr>
+                <w:lang w:val="en-US"/>
+              </w:rPr>
+            </w:pPr>
+            <w:r>
+              <w:rPr>
+                <w:lang w:val="en-US"/>
+              </w:rPr>
+              <w:t>0.</w:t>
+            </w:r>
+            <w:r>
+              <w:rPr>
+                <w:lang w:val="en-US"/>
+              </w:rPr>
+              <w:t>27</w:t>
+            </w:r>
+          </w:p>
+        </w:tc>
+        <w:tc>
+          <w:tcPr>
+            <w:tcW w:w="1559" w:type="dxa"/>
+            <w:tcBorders/>
+          </w:tcPr>
+          <w:p>
+            <w:pPr>
+              <w:pStyle w:val="Style20"/>
+              <w:spacing w:before="0" w:after="160"/>
+              <w:rPr>
+                <w:lang w:val="en-US"/>
+              </w:rPr>
+            </w:pPr>
+            <w:r>
+              <w:rPr>
+                <w:lang w:val="en-US"/>
+              </w:rPr>
+              <w:t>0.</w:t>
+            </w:r>
+            <w:r>
+              <w:rPr>
+                <w:lang w:val="en-US"/>
+              </w:rPr>
+              <w:t>25</w:t>
+            </w:r>
+          </w:p>
+        </w:tc>
+        <w:tc>
+          <w:tcPr>
+            <w:tcW w:w="1559" w:type="dxa"/>
+            <w:tcBorders/>
+          </w:tcPr>
+          <w:p>
+            <w:pPr>
+              <w:pStyle w:val="Style20"/>
+              <w:spacing w:before="0" w:after="160"/>
+              <w:rPr>
+                <w:lang w:val="en-US"/>
+              </w:rPr>
+            </w:pPr>
+            <w:r>
+              <w:rPr>
+                <w:lang w:val="en-US"/>
+              </w:rPr>
+              <w:t>0.25</w:t>
+            </w:r>
+          </w:p>
+        </w:tc>
+        <w:tc>
+          <w:tcPr>
+            <w:tcW w:w="1560" w:type="dxa"/>
+            <w:tcBorders/>
+          </w:tcPr>
+          <w:p>
+            <w:pPr>
+              <w:pStyle w:val="Style20"/>
+              <w:spacing w:before="0" w:after="160"/>
+              <w:rPr>
+                <w:lang w:val="en-US"/>
+              </w:rPr>
+            </w:pPr>
+            <w:r>
+              <w:rPr>
+                <w:lang w:val="en-US"/>
+              </w:rPr>
+              <w:t>0.27</w:t>
+            </w:r>
+          </w:p>
+        </w:tc>
+      </w:tr>
+      <w:tr>
+        <w:trPr/>
+        <w:tc>
+          <w:tcPr>
+            <w:tcW w:w="1559" w:type="dxa"/>
+            <w:tcBorders/>
+          </w:tcPr>
+          <w:p>
+            <w:pPr>
+              <w:pStyle w:val="Style20"/>
+              <w:spacing w:before="0" w:after="160"/>
+              <w:rPr>
+                <w:lang w:val="en-US"/>
+              </w:rPr>
+            </w:pPr>
+            <w:r>
+              <w:rPr>
+                <w:lang w:val="en-US"/>
+              </w:rPr>
+              <w:t>Roc-auc</w:t>
+            </w:r>
+          </w:p>
+        </w:tc>
+        <w:tc>
+          <w:tcPr>
+            <w:tcW w:w="1559" w:type="dxa"/>
+            <w:tcBorders/>
+          </w:tcPr>
+          <w:p>
+            <w:pPr>
+              <w:pStyle w:val="Style20"/>
+              <w:spacing w:before="0" w:after="160"/>
+              <w:rPr>
+                <w:lang w:val="en-US"/>
+              </w:rPr>
+            </w:pPr>
+            <w:r>
+              <w:rPr>
+                <w:lang w:val="en-US"/>
+              </w:rPr>
+              <w:t>0.</w:t>
+            </w:r>
+            <w:r>
+              <w:rPr>
+                <w:lang w:val="en-US"/>
+              </w:rPr>
+              <w:t>74</w:t>
+            </w:r>
+          </w:p>
+        </w:tc>
+        <w:tc>
+          <w:tcPr>
+            <w:tcW w:w="1559" w:type="dxa"/>
+            <w:tcBorders/>
+          </w:tcPr>
+          <w:p>
+            <w:pPr>
+              <w:pStyle w:val="Style20"/>
+              <w:spacing w:before="0" w:after="160"/>
+              <w:rPr>
+                <w:lang w:val="en-US"/>
+              </w:rPr>
+            </w:pPr>
+            <w:r>
+              <w:rPr>
+                <w:lang w:val="en-US"/>
+              </w:rPr>
+              <w:t>0.</w:t>
+            </w:r>
+            <w:r>
+              <w:rPr>
+                <w:lang w:val="en-US"/>
+              </w:rPr>
+              <w:t>75</w:t>
+            </w:r>
+          </w:p>
+        </w:tc>
+        <w:tc>
+          <w:tcPr>
+            <w:tcW w:w="1559" w:type="dxa"/>
+            <w:tcBorders/>
+          </w:tcPr>
+          <w:p>
+            <w:pPr>
+              <w:pStyle w:val="Style20"/>
+              <w:spacing w:before="0" w:after="160"/>
+              <w:rPr>
+                <w:lang w:val="ru-RU"/>
+              </w:rPr>
+            </w:pPr>
+            <w:r>
+              <w:rPr>
+                <w:lang w:val="ru-RU"/>
+              </w:rPr>
+              <w:t>0.</w:t>
+            </w:r>
+            <w:r>
+              <w:rPr>
+                <w:lang w:val="en-US"/>
+              </w:rPr>
+              <w:t>75</w:t>
+            </w:r>
+          </w:p>
+        </w:tc>
+        <w:tc>
+          <w:tcPr>
+            <w:tcW w:w="1559" w:type="dxa"/>
+            <w:tcBorders/>
+          </w:tcPr>
+          <w:p>
+            <w:pPr>
+              <w:pStyle w:val="Style20"/>
+              <w:spacing w:before="0" w:after="160"/>
+              <w:rPr>
+                <w:lang w:val="en-US"/>
+              </w:rPr>
+            </w:pPr>
+            <w:r>
+              <w:rPr>
+                <w:lang w:val="en-US"/>
+              </w:rPr>
+              <w:t>0.73</w:t>
+            </w:r>
+          </w:p>
+        </w:tc>
+        <w:tc>
+          <w:tcPr>
+            <w:tcW w:w="1560" w:type="dxa"/>
+            <w:tcBorders/>
+          </w:tcPr>
+          <w:p>
+            <w:pPr>
+              <w:pStyle w:val="Style20"/>
+              <w:spacing w:before="0" w:after="160"/>
+              <w:rPr>
+                <w:lang w:val="en-US"/>
+              </w:rPr>
+            </w:pPr>
+            <w:r>
+              <w:rPr>
+                <w:lang w:val="en-US"/>
+              </w:rPr>
+              <w:t>0.70</w:t>
+            </w:r>
+          </w:p>
+        </w:tc>
+      </w:tr>
+    </w:tbl>
     <w:p>
       <w:pPr>
         <w:pStyle w:val="ListParagraph"/>
         <w:ind w:hanging="0"/>
+        <w:jc w:val="left"/>
+        <w:rPr>
+          <w:rFonts w:ascii="Times New Roman" w:hAnsi="Times New Roman"/>
+          <w:b w:val="false"/>
+          <w:b w:val="false"/>
+          <w:bCs w:val="false"/>
+          <w:sz w:val="28"/>
+          <w:szCs w:val="28"/>
+          <w:lang w:val="ru-RU"/>
+        </w:rPr>
+      </w:pPr>
+      <w:r>
+        <w:rPr>
+          <w:rFonts w:ascii="Times New Roman" w:hAnsi="Times New Roman"/>
+          <w:b w:val="false"/>
+          <w:bCs w:val="false"/>
+          <w:sz w:val="28"/>
+          <w:szCs w:val="28"/>
+          <w:lang w:val="ru-RU"/>
+        </w:rPr>
+      </w:r>
+    </w:p>
+    <w:p>
+      <w:pPr>
+        <w:pStyle w:val="ListParagraph"/>
+        <w:ind w:hanging="0"/>
+        <w:jc w:val="left"/>
+        <w:rPr>
+          <w:rFonts w:ascii="Times New Roman" w:hAnsi="Times New Roman" w:eastAsia="Calibri" w:cs="" w:cstheme="minorBidi" w:eastAsiaTheme="minorHAnsi"/>
+          <w:b w:val="false"/>
+          <w:b w:val="false"/>
+          <w:bCs w:val="false"/>
+          <w:color w:val="auto"/>
+          <w:kern w:val="0"/>
+          <w:sz w:val="28"/>
+          <w:szCs w:val="28"/>
+          <w:lang w:val="ru-RU" w:eastAsia="en-US" w:bidi="ar-SA"/>
+        </w:rPr>
+      </w:pPr>
+      <w:r>
+        <w:rPr>
+          <w:rFonts w:eastAsia="Calibri" w:cs="" w:cstheme="minorBidi" w:eastAsiaTheme="minorHAnsi" w:ascii="Times New Roman" w:hAnsi="Times New Roman"/>
+          <w:b w:val="false"/>
+          <w:bCs w:val="false"/>
+          <w:color w:val="auto"/>
+          <w:kern w:val="0"/>
+          <w:sz w:val="28"/>
+          <w:szCs w:val="28"/>
+          <w:lang w:val="ru-RU" w:eastAsia="en-US" w:bidi="ar-SA"/>
+        </w:rPr>
+        <w:t xml:space="preserve">Как видно из таблицы, лучшим </w:t>
+      </w:r>
+      <w:r>
+        <w:rPr>
+          <w:rFonts w:eastAsia="Calibri" w:cs="" w:cstheme="minorBidi" w:eastAsiaTheme="minorHAnsi" w:ascii="Times New Roman" w:hAnsi="Times New Roman"/>
+          <w:b w:val="false"/>
+          <w:bCs w:val="false"/>
+          <w:color w:val="auto"/>
+          <w:kern w:val="0"/>
+          <w:sz w:val="28"/>
+          <w:szCs w:val="28"/>
+          <w:lang w:val="en-US" w:eastAsia="en-US" w:bidi="ar-SA"/>
+        </w:rPr>
+        <w:t xml:space="preserve">Recall </w:t>
+      </w:r>
+      <w:r>
+        <w:rPr>
+          <w:rFonts w:eastAsia="Calibri" w:cs="" w:cstheme="minorBidi" w:eastAsiaTheme="minorHAnsi" w:ascii="Times New Roman" w:hAnsi="Times New Roman"/>
+          <w:b w:val="false"/>
+          <w:bCs w:val="false"/>
+          <w:color w:val="auto"/>
+          <w:kern w:val="0"/>
+          <w:sz w:val="28"/>
+          <w:szCs w:val="28"/>
+          <w:lang w:val="ru-RU" w:eastAsia="en-US" w:bidi="ar-SA"/>
+        </w:rPr>
+        <w:t xml:space="preserve">обладает модель </w:t>
+      </w:r>
+      <w:r>
+        <w:rPr>
+          <w:rFonts w:eastAsia="Calibri" w:cs="" w:cstheme="minorBidi" w:eastAsiaTheme="minorHAnsi" w:ascii="Times New Roman" w:hAnsi="Times New Roman"/>
+          <w:b w:val="false"/>
+          <w:bCs w:val="false"/>
+          <w:color w:val="auto"/>
+          <w:kern w:val="0"/>
+          <w:sz w:val="28"/>
+          <w:szCs w:val="28"/>
+          <w:lang w:val="en-US" w:eastAsia="en-US" w:bidi="ar-SA"/>
+        </w:rPr>
+        <w:t xml:space="preserve">Linear Regression. </w:t>
+      </w:r>
+      <w:r>
+        <w:rPr>
+          <w:rFonts w:eastAsia="Calibri" w:cs="" w:cstheme="minorBidi" w:eastAsiaTheme="minorHAnsi" w:ascii="Times New Roman" w:hAnsi="Times New Roman"/>
+          <w:b w:val="false"/>
+          <w:bCs w:val="false"/>
+          <w:color w:val="auto"/>
+          <w:kern w:val="0"/>
+          <w:sz w:val="28"/>
+          <w:szCs w:val="28"/>
+          <w:lang w:val="ru-RU" w:eastAsia="en-US" w:bidi="ar-SA"/>
+        </w:rPr>
+        <w:t xml:space="preserve">Но при этом она имеет наихудший </w:t>
+      </w:r>
+      <w:r>
+        <w:rPr>
+          <w:rFonts w:eastAsia="Calibri" w:cs="" w:cstheme="minorBidi" w:eastAsiaTheme="minorHAnsi" w:ascii="Times New Roman" w:hAnsi="Times New Roman"/>
+          <w:b w:val="false"/>
+          <w:bCs w:val="false"/>
+          <w:color w:val="auto"/>
+          <w:kern w:val="0"/>
+          <w:sz w:val="28"/>
+          <w:szCs w:val="28"/>
+          <w:lang w:val="en-US" w:eastAsia="en-US" w:bidi="ar-SA"/>
+        </w:rPr>
+        <w:t xml:space="preserve">Precision, </w:t>
+      </w:r>
+      <w:r>
+        <w:rPr>
+          <w:rFonts w:eastAsia="Calibri" w:cs="" w:cstheme="minorBidi" w:eastAsiaTheme="minorHAnsi" w:ascii="Times New Roman" w:hAnsi="Times New Roman"/>
+          <w:b w:val="false"/>
+          <w:bCs w:val="false"/>
+          <w:color w:val="auto"/>
+          <w:kern w:val="0"/>
+          <w:sz w:val="28"/>
+          <w:szCs w:val="28"/>
+          <w:lang w:val="ru-RU" w:eastAsia="en-US" w:bidi="ar-SA"/>
+        </w:rPr>
+        <w:t>что для этой задачи не очень критично, а также имеет самую низкую точность. Кроме этого, линейная регрессия предназначена для задач регрессии, а не классификации.</w:t>
+      </w:r>
+    </w:p>
+    <w:p>
+      <w:pPr>
+        <w:pStyle w:val="ListParagraph"/>
+        <w:ind w:hanging="0"/>
+        <w:jc w:val="left"/>
+        <w:rPr>
+          <w:rFonts w:ascii="Times New Roman" w:hAnsi="Times New Roman" w:eastAsia="Calibri" w:cs="" w:cstheme="minorBidi" w:eastAsiaTheme="minorHAnsi"/>
+          <w:b w:val="false"/>
+          <w:b w:val="false"/>
+          <w:bCs w:val="false"/>
+          <w:color w:val="auto"/>
+          <w:kern w:val="0"/>
+          <w:sz w:val="28"/>
+          <w:szCs w:val="28"/>
+          <w:lang w:val="ru-RU" w:eastAsia="en-US" w:bidi="ar-SA"/>
+        </w:rPr>
+      </w:pPr>
+      <w:r>
+        <w:rPr>
+          <w:rFonts w:eastAsia="Calibri" w:cs="" w:cstheme="minorBidi" w:eastAsiaTheme="minorHAnsi" w:ascii="Times New Roman" w:hAnsi="Times New Roman"/>
+          <w:b w:val="false"/>
+          <w:bCs w:val="false"/>
+          <w:color w:val="auto"/>
+          <w:kern w:val="0"/>
+          <w:sz w:val="28"/>
+          <w:szCs w:val="28"/>
+          <w:lang w:val="ru-RU" w:eastAsia="en-US" w:bidi="ar-SA"/>
+        </w:rPr>
+      </w:r>
+    </w:p>
+    <w:p>
+      <w:pPr>
+        <w:pStyle w:val="ListParagraph"/>
+        <w:ind w:hanging="0"/>
+        <w:jc w:val="left"/>
+        <w:rPr>
+          <w:rFonts w:ascii="Times New Roman" w:hAnsi="Times New Roman" w:eastAsia="Calibri" w:cs="" w:cstheme="minorBidi" w:eastAsiaTheme="minorHAnsi"/>
+          <w:b w:val="false"/>
+          <w:b w:val="false"/>
+          <w:bCs w:val="false"/>
+          <w:color w:val="auto"/>
+          <w:kern w:val="0"/>
+          <w:sz w:val="28"/>
+          <w:szCs w:val="28"/>
+          <w:lang w:val="ru-RU" w:eastAsia="en-US" w:bidi="ar-SA"/>
+        </w:rPr>
+      </w:pPr>
+      <w:r>
+        <w:rPr>
+          <w:rFonts w:eastAsia="Calibri" w:cs="" w:cstheme="minorBidi" w:eastAsiaTheme="minorHAnsi" w:ascii="Times New Roman" w:hAnsi="Times New Roman"/>
+          <w:b w:val="false"/>
+          <w:bCs w:val="false"/>
+          <w:color w:val="auto"/>
+          <w:kern w:val="0"/>
+          <w:sz w:val="28"/>
+          <w:szCs w:val="28"/>
+          <w:lang w:val="ru-RU" w:eastAsia="en-US" w:bidi="ar-SA"/>
+        </w:rPr>
+        <w:t xml:space="preserve">Поэтому я бы выбрал </w:t>
+      </w:r>
+      <w:r>
+        <w:rPr>
+          <w:rFonts w:eastAsia="Calibri" w:cs="" w:cstheme="minorBidi" w:eastAsiaTheme="minorHAnsi" w:ascii="Times New Roman" w:hAnsi="Times New Roman"/>
+          <w:b w:val="false"/>
+          <w:bCs w:val="false"/>
+          <w:color w:val="auto"/>
+          <w:kern w:val="0"/>
+          <w:sz w:val="28"/>
+          <w:szCs w:val="28"/>
+          <w:lang w:val="en-US" w:eastAsia="en-US" w:bidi="ar-SA"/>
+        </w:rPr>
+        <w:t xml:space="preserve">SVN, </w:t>
+      </w:r>
+      <w:r>
+        <w:rPr>
+          <w:rFonts w:eastAsia="Calibri" w:cs="" w:cstheme="minorBidi" w:eastAsiaTheme="minorHAnsi" w:ascii="Times New Roman" w:hAnsi="Times New Roman"/>
+          <w:b w:val="false"/>
+          <w:bCs w:val="false"/>
+          <w:color w:val="auto"/>
+          <w:kern w:val="0"/>
+          <w:sz w:val="28"/>
+          <w:szCs w:val="28"/>
+          <w:lang w:val="ru-RU" w:eastAsia="en-US" w:bidi="ar-SA"/>
+        </w:rPr>
+        <w:t xml:space="preserve">так как она имеет хороший </w:t>
+      </w:r>
+      <w:r>
+        <w:rPr>
+          <w:rFonts w:eastAsia="Calibri" w:cs="" w:cstheme="minorBidi" w:eastAsiaTheme="minorHAnsi" w:ascii="Times New Roman" w:hAnsi="Times New Roman"/>
+          <w:b w:val="false"/>
+          <w:bCs w:val="false"/>
+          <w:color w:val="auto"/>
+          <w:kern w:val="0"/>
+          <w:sz w:val="28"/>
+          <w:szCs w:val="28"/>
+          <w:lang w:val="en-US" w:eastAsia="en-US" w:bidi="ar-SA"/>
+        </w:rPr>
+        <w:t xml:space="preserve">Recall, </w:t>
+      </w:r>
+      <w:r>
+        <w:rPr>
+          <w:rFonts w:eastAsia="Calibri" w:cs="" w:cstheme="minorBidi" w:eastAsiaTheme="minorHAnsi" w:ascii="Times New Roman" w:hAnsi="Times New Roman"/>
+          <w:b w:val="false"/>
+          <w:bCs w:val="false"/>
+          <w:color w:val="auto"/>
+          <w:kern w:val="0"/>
+          <w:sz w:val="28"/>
+          <w:szCs w:val="28"/>
+          <w:lang w:val="ru-RU" w:eastAsia="en-US" w:bidi="ar-SA"/>
+        </w:rPr>
+        <w:t xml:space="preserve">а так же неплохие </w:t>
+      </w:r>
+      <w:r>
+        <w:rPr>
+          <w:rFonts w:eastAsia="Calibri" w:cs="" w:cstheme="minorBidi" w:eastAsiaTheme="minorHAnsi" w:ascii="Times New Roman" w:hAnsi="Times New Roman"/>
+          <w:b w:val="false"/>
+          <w:bCs w:val="false"/>
+          <w:color w:val="auto"/>
+          <w:kern w:val="0"/>
+          <w:sz w:val="28"/>
+          <w:szCs w:val="28"/>
+          <w:lang w:val="en-US" w:eastAsia="en-US" w:bidi="ar-SA"/>
+        </w:rPr>
+        <w:t xml:space="preserve">Accuracy </w:t>
+      </w:r>
+      <w:r>
+        <w:rPr>
+          <w:rFonts w:eastAsia="Calibri" w:cs="" w:cstheme="minorBidi" w:eastAsiaTheme="minorHAnsi" w:ascii="Times New Roman" w:hAnsi="Times New Roman"/>
+          <w:b w:val="false"/>
+          <w:bCs w:val="false"/>
+          <w:color w:val="auto"/>
+          <w:kern w:val="0"/>
+          <w:sz w:val="28"/>
+          <w:szCs w:val="28"/>
+          <w:lang w:val="ru-RU" w:eastAsia="en-US" w:bidi="ar-SA"/>
+        </w:rPr>
+        <w:t xml:space="preserve">и </w:t>
+      </w:r>
+      <w:r>
+        <w:rPr>
+          <w:rFonts w:eastAsia="Calibri" w:cs="" w:cstheme="minorBidi" w:eastAsiaTheme="minorHAnsi" w:ascii="Times New Roman" w:hAnsi="Times New Roman"/>
+          <w:b w:val="false"/>
+          <w:bCs w:val="false"/>
+          <w:color w:val="auto"/>
+          <w:kern w:val="0"/>
+          <w:sz w:val="28"/>
+          <w:szCs w:val="28"/>
+          <w:lang w:val="en-US" w:eastAsia="en-US" w:bidi="ar-SA"/>
+        </w:rPr>
+        <w:t>Precision.</w:t>
+      </w:r>
+      <w:r>
+        <w:br w:type="page"/>
+      </w:r>
+    </w:p>
+    <w:p>
+      <w:pPr>
+        <w:pStyle w:val="ListParagraph"/>
+        <w:ind w:left="720" w:hanging="0"/>
         <w:jc w:val="center"/>
         <w:rPr>
           <w:rFonts w:ascii="Times New Roman" w:hAnsi="Times New Roman" w:eastAsia="Calibri" w:cs="" w:cstheme="minorBidi" w:eastAsiaTheme="minorHAnsi"/>
@@ -2364,7 +3359,7 @@
       </w:pPr>
       <w:r>
         <w:rPr>
-          <w:rFonts w:eastAsia="Calibri" w:cs="" w:cstheme="minorBidi" w:eastAsiaTheme="minorHAnsi" w:ascii="Times New Roman" w:hAnsi="Times New Roman"/>
+          <w:rFonts w:eastAsia="Calibri" w:cs="" w:ascii="Times New Roman" w:hAnsi="Times New Roman" w:cstheme="minorBidi" w:eastAsiaTheme="minorHAnsi"/>
           <w:b/>
           <w:bCs/>
           <w:color w:val="auto"/>
@@ -2409,7 +3404,7 @@
     <w:p>
       <w:pPr>
         <w:pStyle w:val="ListParagraph"/>
-        <w:ind w:hanging="0"/>
+        <w:ind w:left="720" w:hanging="0"/>
         <w:jc w:val="left"/>
         <w:rPr>
           <w:rFonts w:ascii="Times New Roman" w:hAnsi="Times New Roman" w:eastAsia="Calibri" w:cs="" w:cstheme="minorBidi" w:eastAsiaTheme="minorHAnsi"/>
@@ -2425,7 +3420,7 @@
       </w:pPr>
       <w:r>
         <w:rPr>
-          <w:rFonts w:eastAsia="Calibri" w:cs="" w:cstheme="minorBidi" w:eastAsiaTheme="minorHAnsi" w:ascii="Times New Roman" w:hAnsi="Times New Roman"/>
+          <w:rFonts w:eastAsia="Calibri" w:cs="" w:ascii="Times New Roman" w:hAnsi="Times New Roman" w:cstheme="minorBidi" w:eastAsiaTheme="minorHAnsi"/>
           <w:b w:val="false"/>
           <w:bCs w:val="false"/>
           <w:color w:val="auto"/>
@@ -2434,17 +3429,11 @@
           <w:szCs w:val="32"/>
           <w:lang w:val="ru-RU" w:eastAsia="en-US" w:bidi="ar-SA"/>
         </w:rPr>
-        <w:t>С моей задачей лучше всего справляется линейная регрессия, если нам очень важно находить людей с ССЗ. Так как намного важнее узнать, есть ли у человека ССЗ, чем узнать, что у человека нет ССЗ.</w:t>
-      </w:r>
-    </w:p>
-    <w:p>
-      <w:pPr>
-        <w:pStyle w:val="ListParagraph"/>
-        <w:ind w:hanging="0"/>
-        <w:jc w:val="left"/>
-        <w:rPr>
-          <w:rFonts w:ascii="Times New Roman" w:hAnsi="Times New Roman" w:eastAsia="Calibri" w:cs="" w:cstheme="minorBidi" w:eastAsiaTheme="minorHAnsi"/>
-          <w:b w:val="false"/>
+        <w:t>С моей задачей лучше всего справляется линейная регрессия, если нам очень важно находить людей с ССЗ. Так как намного важнее узнать, есть ли у человека ССЗ, чем узнать, что у человека нет ССЗ</w:t>
+      </w:r>
+      <w:r>
+        <w:rPr>
+          <w:rFonts w:eastAsia="Calibri" w:cs="" w:ascii="Times New Roman" w:hAnsi="Times New Roman" w:cstheme="minorBidi" w:eastAsiaTheme="minorHAnsi"/>
           <w:b w:val="false"/>
           <w:bCs w:val="false"/>
           <w:color w:val="auto"/>
@@ -2453,10 +3442,17 @@
           <w:szCs w:val="32"/>
           <w:lang w:val="ru-RU" w:eastAsia="en-US" w:bidi="ar-SA"/>
         </w:rPr>
-      </w:pPr>
-      <w:r>
-        <w:rPr>
-          <w:rFonts w:eastAsia="Calibri" w:cs="" w:cstheme="minorBidi" w:eastAsiaTheme="minorHAnsi" w:ascii="Times New Roman" w:hAnsi="Times New Roman"/>
+        <w:t>.</w:t>
+      </w:r>
+    </w:p>
+    <w:p>
+      <w:pPr>
+        <w:pStyle w:val="ListParagraph"/>
+        <w:ind w:left="720" w:hanging="0"/>
+        <w:jc w:val="left"/>
+        <w:rPr>
+          <w:rFonts w:ascii="Times New Roman" w:hAnsi="Times New Roman" w:eastAsia="Calibri" w:cs="" w:cstheme="minorBidi" w:eastAsiaTheme="minorHAnsi"/>
+          <w:b w:val="false"/>
           <w:b w:val="false"/>
           <w:bCs w:val="false"/>
           <w:color w:val="auto"/>
@@ -2465,13 +3461,16 @@
           <w:szCs w:val="32"/>
           <w:lang w:val="ru-RU" w:eastAsia="en-US" w:bidi="ar-SA"/>
         </w:rPr>
+      </w:pPr>
+      <w:r>
+        <w:rPr/>
       </w:r>
     </w:p>
     <w:p>
       <w:pPr>
         <w:pStyle w:val="ListParagraph"/>
         <w:spacing w:before="0" w:after="160"/>
-        <w:ind w:hanging="0"/>
+        <w:ind w:left="720" w:hanging="0"/>
         <w:contextualSpacing/>
         <w:jc w:val="left"/>
         <w:rPr>
@@ -2488,7 +3487,7 @@
       </w:pPr>
       <w:r>
         <w:rPr>
-          <w:rFonts w:eastAsia="Calibri" w:cs="" w:cstheme="minorBidi" w:eastAsiaTheme="minorHAnsi" w:ascii="Times New Roman" w:hAnsi="Times New Roman"/>
+          <w:rFonts w:eastAsia="Calibri" w:cs="" w:ascii="Times New Roman" w:hAnsi="Times New Roman" w:cstheme="minorBidi" w:eastAsiaTheme="minorHAnsi"/>
           <w:b w:val="false"/>
           <w:bCs w:val="false"/>
           <w:color w:val="auto"/>
@@ -2497,7 +3496,20 @@
           <w:szCs w:val="32"/>
           <w:lang w:val="ru-RU" w:eastAsia="en-US" w:bidi="ar-SA"/>
         </w:rPr>
-        <w:t>Думаю, что я мог бы получить более хорошие результаты, если бы лучше обработал данные.</w:t>
+        <w:t>Н</w:t>
+      </w:r>
+      <w:r>
+        <w:rPr>
+          <w:rFonts w:eastAsia="Calibri" w:cs="" w:ascii="Times New Roman" w:hAnsi="Times New Roman" w:cstheme="minorBidi" w:eastAsiaTheme="minorHAnsi"/>
+          <w:b w:val="false"/>
+          <w:bCs w:val="false"/>
+          <w:color w:val="auto"/>
+          <w:kern w:val="0"/>
+          <w:sz w:val="32"/>
+          <w:szCs w:val="32"/>
+          <w:lang w:val="ru-RU" w:eastAsia="en-US" w:bidi="ar-SA"/>
+        </w:rPr>
+        <w:t>а результат обучения моделей очень сильно влияет качество датасета. В данном случае Почти все модели стали работать лучше после нормирования и балансировки данных.</w:t>
       </w:r>
     </w:p>
     <w:sectPr>
@@ -3187,6 +4199,16 @@
     </w:pPr>
     <w:rPr/>
   </w:style>
+  <w:style w:type="paragraph" w:styleId="Style20">
+    <w:name w:val="Содержимое таблицы"/>
+    <w:basedOn w:val="Normal"/>
+    <w:qFormat/>
+    <w:pPr>
+      <w:widowControl w:val="false"/>
+      <w:suppressLineNumbers/>
+    </w:pPr>
+    <w:rPr/>
+  </w:style>
   <w:style w:type="numbering" w:styleId="NoList" w:default="1">
     <w:name w:val="No List"/>
     <w:uiPriority w:val="99"/>

</xml_diff>